<commit_message>
Ajustement des fichiers et dossier du backend et Ajout code pour userServcies.ts
</commit_message>
<xml_diff>
--- a/Description des codes dans chaque fichier.docx
+++ b/Description des codes dans chaque fichier.docx
@@ -8,6 +8,9 @@
           <w:ilvl w:val="0"/>
           <w:numId w:val="1"/>
         </w:numPr>
+        <w:rPr>
+          <w:lang w:val="fr-FR"/>
+        </w:rPr>
       </w:pPr>
       <w:r>
         <w:rPr>
@@ -70,16 +73,23 @@
         <w:t xml:space="preserve">. </w:t>
       </w:r>
       <w:r>
+        <w:rPr>
+          <w:lang w:val="fr-FR"/>
+        </w:rPr>
         <w:t xml:space="preserve">Assurez-vous que ces modules sont bien installés en tant que dépendances dans votre fichier </w:t>
       </w:r>
       <w:r>
         <w:rPr>
           <w:b/>
           <w:bCs/>
+          <w:lang w:val="fr-FR"/>
         </w:rPr>
         <w:t>package.json</w:t>
       </w:r>
       <w:r>
+        <w:rPr>
+          <w:lang w:val="fr-FR"/>
+        </w:rPr>
         <w:t>.</w:t>
       </w:r>
     </w:p>
@@ -89,25 +99,36 @@
           <w:ilvl w:val="0"/>
           <w:numId w:val="1"/>
         </w:numPr>
-      </w:pPr>
-      <w:r>
-        <w:rPr>
-          <w:b/>
-          <w:bCs/>
+        <w:rPr>
+          <w:lang w:val="fr-FR"/>
+        </w:rPr>
+      </w:pPr>
+      <w:r>
+        <w:rPr>
+          <w:b/>
+          <w:bCs/>
+          <w:lang w:val="fr-FR"/>
         </w:rPr>
         <w:t>Middleware CORS</w:t>
       </w:r>
       <w:r>
+        <w:rPr>
+          <w:lang w:val="fr-FR"/>
+        </w:rPr>
         <w:t xml:space="preserve"> : Vous avez configuré le middleware CORS pour gérer les requêtes cross-origin. Cela permet à votre application front-end Angular de communiquer avec votre serveur backend. Assurez-vous que l'origine spécifiée (</w:t>
       </w:r>
       <w:r>
         <w:rPr>
           <w:b/>
           <w:bCs/>
+          <w:lang w:val="fr-FR"/>
         </w:rPr>
         <w:t>http://localhost:4200</w:t>
       </w:r>
       <w:r>
+        <w:rPr>
+          <w:lang w:val="fr-FR"/>
+        </w:rPr>
         <w:t>) est correcte pour votre application front-end.</w:t>
       </w:r>
     </w:p>
@@ -122,11 +143,18 @@
         <w:rPr>
           <w:b/>
           <w:bCs/>
+          <w:lang w:val="fr-FR"/>
         </w:rPr>
         <w:t>Routes API</w:t>
       </w:r>
       <w:r>
-        <w:t xml:space="preserve"> : Vous avez défini plusieurs routes pour votre API, notamment pour récupérer la liste complète de "sesamiens", rechercher par nom et récupérer par ID. Cela semble correct en termes de fonctionnalité.</w:t>
+        <w:rPr>
+          <w:lang w:val="fr-FR"/>
+        </w:rPr>
+        <w:t xml:space="preserve"> : Vous avez défini plusieurs routes pour votre API, notamment pour récupérer la liste complète de "sesamiens", rechercher par nom et récupérer par ID. </w:t>
+      </w:r>
+      <w:r>
+        <w:t>Cela semble correct en termes de fonctionnalité.</w:t>
       </w:r>
     </w:p>
     <w:p>
@@ -135,15 +163,22 @@
           <w:ilvl w:val="0"/>
           <w:numId w:val="1"/>
         </w:numPr>
-      </w:pPr>
-      <w:r>
-        <w:rPr>
-          <w:b/>
-          <w:bCs/>
+        <w:rPr>
+          <w:lang w:val="fr-FR"/>
+        </w:rPr>
+      </w:pPr>
+      <w:r>
+        <w:rPr>
+          <w:b/>
+          <w:bCs/>
+          <w:lang w:val="fr-FR"/>
         </w:rPr>
         <w:t>Port d'écoute</w:t>
       </w:r>
       <w:r>
+        <w:rPr>
+          <w:lang w:val="fr-FR"/>
+        </w:rPr>
         <w:t xml:space="preserve"> : Vous avez configuré le serveur pour écouter sur le port 5000. Assurez-vous que ce port est disponible et ne sera pas en conflit avec d'autres applications en cours d'exécution sur votre système.</w:t>
       </w:r>
     </w:p>
@@ -158,11 +193,18 @@
         <w:rPr>
           <w:b/>
           <w:bCs/>
+          <w:lang w:val="fr-FR"/>
         </w:rPr>
         <w:t>Log de démarrage</w:t>
       </w:r>
       <w:r>
-        <w:t xml:space="preserve"> : Vous avez ajouté un message de log pour indiquer quand le serveur démarre. C'est une bonne pratique pour le débogage.</w:t>
+        <w:rPr>
+          <w:lang w:val="fr-FR"/>
+        </w:rPr>
+        <w:t xml:space="preserve"> : Vous avez ajouté un message de log pour indiquer quand le serveur démarre. </w:t>
+      </w:r>
+      <w:r>
+        <w:t>C'est une bonne pratique pour le débogage.</w:t>
       </w:r>
     </w:p>
     <w:p>
@@ -171,15 +213,22 @@
           <w:ilvl w:val="0"/>
           <w:numId w:val="1"/>
         </w:numPr>
-      </w:pPr>
-      <w:r>
-        <w:rPr>
-          <w:b/>
-          <w:bCs/>
+        <w:rPr>
+          <w:lang w:val="fr-FR"/>
+        </w:rPr>
+      </w:pPr>
+      <w:r>
+        <w:rPr>
+          <w:b/>
+          <w:bCs/>
+          <w:lang w:val="fr-FR"/>
         </w:rPr>
         <w:t>Gestion des erreurs</w:t>
       </w:r>
       <w:r>
+        <w:rPr>
+          <w:lang w:val="fr-FR"/>
+        </w:rPr>
         <w:t xml:space="preserve"> : Il pourrait être utile d'ajouter une gestion des erreurs pour gérer les cas où une route demandée n'existe pas ou lorsque les données ne sont pas trouvées (par exemple, en renvoyant une réponse 404).</w:t>
       </w:r>
     </w:p>
@@ -189,15 +238,22 @@
           <w:ilvl w:val="0"/>
           <w:numId w:val="1"/>
         </w:numPr>
-      </w:pPr>
-      <w:r>
-        <w:rPr>
-          <w:b/>
-          <w:bCs/>
+        <w:rPr>
+          <w:lang w:val="fr-FR"/>
+        </w:rPr>
+      </w:pPr>
+      <w:r>
+        <w:rPr>
+          <w:b/>
+          <w:bCs/>
+          <w:lang w:val="fr-FR"/>
         </w:rPr>
         <w:t>Sécurité</w:t>
       </w:r>
       <w:r>
+        <w:rPr>
+          <w:lang w:val="fr-FR"/>
+        </w:rPr>
         <w:t xml:space="preserve"> : Assurez-vous de mettre en œuvre des pratiques de sécurité appropriées, telles que la validation des entrées utilisateur et la protection contre les attaques par injection SQL.</w:t>
       </w:r>
     </w:p>
@@ -207,15 +263,22 @@
           <w:ilvl w:val="0"/>
           <w:numId w:val="1"/>
         </w:numPr>
-      </w:pPr>
-      <w:r>
-        <w:rPr>
-          <w:b/>
-          <w:bCs/>
+        <w:rPr>
+          <w:lang w:val="fr-FR"/>
+        </w:rPr>
+      </w:pPr>
+      <w:r>
+        <w:rPr>
+          <w:b/>
+          <w:bCs/>
+          <w:lang w:val="fr-FR"/>
         </w:rPr>
         <w:t>Modularisation</w:t>
       </w:r>
       <w:r>
+        <w:rPr>
+          <w:lang w:val="fr-FR"/>
+        </w:rPr>
         <w:t xml:space="preserve"> : À mesure que votre application backend devient plus complexe, envisagez d'organiser votre code en modules distincts (par exemple, pour les routes, les contrôleurs, les modèles) pour maintenir une meilleure lisibilité et une meilleure gestion du code.</w:t>
       </w:r>
     </w:p>
@@ -225,25 +288,36 @@
           <w:ilvl w:val="0"/>
           <w:numId w:val="1"/>
         </w:numPr>
-      </w:pPr>
-      <w:r>
-        <w:rPr>
-          <w:b/>
-          <w:bCs/>
+        <w:rPr>
+          <w:lang w:val="fr-FR"/>
+        </w:rPr>
+      </w:pPr>
+      <w:r>
+        <w:rPr>
+          <w:b/>
+          <w:bCs/>
+          <w:lang w:val="fr-FR"/>
         </w:rPr>
         <w:t>Validation des paramètres d'URL</w:t>
       </w:r>
       <w:r>
+        <w:rPr>
+          <w:lang w:val="fr-FR"/>
+        </w:rPr>
         <w:t xml:space="preserve"> : Pour éviter les erreurs de conversion, assurez-vous de valider et de sécuriser les paramètres d'URL (par exemple, </w:t>
       </w:r>
       <w:r>
         <w:rPr>
           <w:b/>
           <w:bCs/>
+          <w:lang w:val="fr-FR"/>
         </w:rPr>
         <w:t>sesmienId</w:t>
       </w:r>
       <w:r>
+        <w:rPr>
+          <w:lang w:val="fr-FR"/>
+        </w:rPr>
         <w:t>) avant de les utiliser dans des opérations.</w:t>
       </w:r>
     </w:p>
@@ -253,15 +327,22 @@
           <w:ilvl w:val="0"/>
           <w:numId w:val="1"/>
         </w:numPr>
-      </w:pPr>
-      <w:r>
-        <w:rPr>
-          <w:b/>
-          <w:bCs/>
+        <w:rPr>
+          <w:lang w:val="fr-FR"/>
+        </w:rPr>
+      </w:pPr>
+      <w:r>
+        <w:rPr>
+          <w:b/>
+          <w:bCs/>
+          <w:lang w:val="fr-FR"/>
         </w:rPr>
         <w:t>Tests unitaires</w:t>
       </w:r>
       <w:r>
+        <w:rPr>
+          <w:lang w:val="fr-FR"/>
+        </w:rPr>
         <w:t xml:space="preserve"> : Envisagez d'ajouter des tests unitaires pour vos routes et fonctions pour garantir que votre application fonctionne correctement.</w:t>
       </w:r>
     </w:p>
@@ -271,17 +352,1164 @@
           <w:ilvl w:val="0"/>
           <w:numId w:val="1"/>
         </w:numPr>
-      </w:pPr>
-      <w:r>
-        <w:rPr>
-          <w:b/>
-          <w:bCs/>
+        <w:rPr>
+          <w:lang w:val="fr-FR"/>
+        </w:rPr>
+      </w:pPr>
+      <w:r>
+        <w:rPr>
+          <w:b/>
+          <w:bCs/>
+          <w:lang w:val="fr-FR"/>
         </w:rPr>
         <w:t>Documentation</w:t>
       </w:r>
       <w:r>
+        <w:rPr>
+          <w:lang w:val="fr-FR"/>
+        </w:rPr>
         <w:t xml:space="preserve"> : Si ce n'est pas déjà fait, envisagez de documenter votre API pour que les autres développeurs puissent facilement comprendre comment l'utiliser.</w:t>
       </w:r>
+    </w:p>
+    <w:p>
+      <w:pPr>
+        <w:rPr>
+          <w:lang w:val="fr-FR"/>
+        </w:rPr>
+      </w:pPr>
+    </w:p>
+    <w:p>
+      <w:pPr>
+        <w:rPr>
+          <w:lang w:val="fr-FR"/>
+        </w:rPr>
+      </w:pPr>
+      <w:r>
+        <w:rPr>
+          <w:lang w:val="fr-FR"/>
+        </w:rPr>
+        <w:t>Rôle spécifique pour chaque dossier</w:t>
+      </w:r>
+    </w:p>
+    <w:p>
+      <w:pPr>
+        <w:rPr>
+          <w:lang w:val="fr-FR"/>
+        </w:rPr>
+      </w:pPr>
+      <w:r>
+        <w:rPr>
+          <w:lang w:val="fr-FR"/>
+        </w:rPr>
+        <w:t>Chaque dossier de votre structure de projet "backend" aura un rôle spécifique dans l'organisation de votre code. Voici ce que vous pouvez généralement attendre de chaque dossier :</w:t>
+      </w:r>
+    </w:p>
+    <w:p>
+      <w:pPr>
+        <w:numPr>
+          <w:ilvl w:val="0"/>
+          <w:numId w:val="3"/>
+        </w:numPr>
+        <w:rPr>
+          <w:lang w:val="fr-FR"/>
+        </w:rPr>
+      </w:pPr>
+      <w:r>
+        <w:rPr>
+          <w:b/>
+          <w:bCs/>
+          <w:lang w:val="fr-FR"/>
+        </w:rPr>
+        <w:t>controllers/</w:t>
+      </w:r>
+      <w:r>
+        <w:rPr>
+          <w:lang w:val="fr-FR"/>
+        </w:rPr>
+        <w:t xml:space="preserve"> : Ce dossier contiendra des fichiers qui définissent les contrôleurs de votre application. Les contrôleurs sont responsables de la gestion des actions ou des opérations </w:t>
+      </w:r>
+      <w:r>
+        <w:rPr>
+          <w:lang w:val="fr-FR"/>
+        </w:rPr>
+        <w:lastRenderedPageBreak/>
+        <w:t xml:space="preserve">associées à un modèle ou à une entité particulière. Par exemple, vous y placerez des fichiers comme </w:t>
+      </w:r>
+      <w:r>
+        <w:rPr>
+          <w:b/>
+          <w:bCs/>
+          <w:lang w:val="fr-FR"/>
+        </w:rPr>
+        <w:t>userController.ts</w:t>
+      </w:r>
+      <w:r>
+        <w:rPr>
+          <w:lang w:val="fr-FR"/>
+        </w:rPr>
+        <w:t xml:space="preserve"> pour gérer les opérations liées aux utilisateurs et </w:t>
+      </w:r>
+      <w:r>
+        <w:rPr>
+          <w:b/>
+          <w:bCs/>
+          <w:lang w:val="fr-FR"/>
+        </w:rPr>
+        <w:t>productController.ts</w:t>
+      </w:r>
+      <w:r>
+        <w:rPr>
+          <w:lang w:val="fr-FR"/>
+        </w:rPr>
+        <w:t xml:space="preserve"> pour gérer les opérations liées aux produits.</w:t>
+      </w:r>
+    </w:p>
+    <w:p>
+      <w:pPr>
+        <w:numPr>
+          <w:ilvl w:val="0"/>
+          <w:numId w:val="3"/>
+        </w:numPr>
+        <w:rPr>
+          <w:lang w:val="fr-FR"/>
+        </w:rPr>
+      </w:pPr>
+      <w:r>
+        <w:rPr>
+          <w:b/>
+          <w:bCs/>
+          <w:lang w:val="fr-FR"/>
+        </w:rPr>
+        <w:t>routes/</w:t>
+      </w:r>
+      <w:r>
+        <w:rPr>
+          <w:lang w:val="fr-FR"/>
+        </w:rPr>
+        <w:t xml:space="preserve"> : Dans ce dossier, vous définirez les fichiers qui gèrent la définition des routes pour votre application Express. Chaque fichier de route peut contenir les définitions des routes et des gestionnaires de requêtes associés. Par exemple, </w:t>
+      </w:r>
+      <w:r>
+        <w:rPr>
+          <w:b/>
+          <w:bCs/>
+          <w:lang w:val="fr-FR"/>
+        </w:rPr>
+        <w:t>userRoutes.ts</w:t>
+      </w:r>
+      <w:r>
+        <w:rPr>
+          <w:lang w:val="fr-FR"/>
+        </w:rPr>
+        <w:t xml:space="preserve"> pourrait contenir les routes pour les utilisateurs, telles que </w:t>
+      </w:r>
+      <w:r>
+        <w:rPr>
+          <w:b/>
+          <w:bCs/>
+          <w:lang w:val="fr-FR"/>
+        </w:rPr>
+        <w:t>GET /users</w:t>
+      </w:r>
+      <w:r>
+        <w:rPr>
+          <w:lang w:val="fr-FR"/>
+        </w:rPr>
+        <w:t xml:space="preserve">, </w:t>
+      </w:r>
+      <w:r>
+        <w:rPr>
+          <w:b/>
+          <w:bCs/>
+          <w:lang w:val="fr-FR"/>
+        </w:rPr>
+        <w:t>POST /users</w:t>
+      </w:r>
+      <w:r>
+        <w:rPr>
+          <w:lang w:val="fr-FR"/>
+        </w:rPr>
+        <w:t xml:space="preserve">, etc., et </w:t>
+      </w:r>
+      <w:r>
+        <w:rPr>
+          <w:b/>
+          <w:bCs/>
+          <w:lang w:val="fr-FR"/>
+        </w:rPr>
+        <w:t>productRoutes.ts</w:t>
+      </w:r>
+      <w:r>
+        <w:rPr>
+          <w:lang w:val="fr-FR"/>
+        </w:rPr>
+        <w:t xml:space="preserve"> pourrait contenir les routes pour les produits.</w:t>
+      </w:r>
+    </w:p>
+    <w:p>
+      <w:pPr>
+        <w:numPr>
+          <w:ilvl w:val="0"/>
+          <w:numId w:val="3"/>
+        </w:numPr>
+        <w:rPr>
+          <w:lang w:val="fr-FR"/>
+        </w:rPr>
+      </w:pPr>
+      <w:r>
+        <w:rPr>
+          <w:b/>
+          <w:bCs/>
+          <w:lang w:val="fr-FR"/>
+        </w:rPr>
+        <w:t>services/</w:t>
+      </w:r>
+      <w:r>
+        <w:rPr>
+          <w:lang w:val="fr-FR"/>
+        </w:rPr>
+        <w:t xml:space="preserve"> : Ce dossier contiendra des fichiers qui implémentent la logique métier de votre application. Les services encapsulent la logique qui interagit avec la base de données, effectue des calculs ou traite des données spécifiques. Vous pouvez avoir des fichiers comme </w:t>
+      </w:r>
+      <w:r>
+        <w:rPr>
+          <w:b/>
+          <w:bCs/>
+          <w:lang w:val="fr-FR"/>
+        </w:rPr>
+        <w:t>userService.ts</w:t>
+      </w:r>
+      <w:r>
+        <w:rPr>
+          <w:lang w:val="fr-FR"/>
+        </w:rPr>
+        <w:t xml:space="preserve"> et </w:t>
+      </w:r>
+      <w:r>
+        <w:rPr>
+          <w:b/>
+          <w:bCs/>
+          <w:lang w:val="fr-FR"/>
+        </w:rPr>
+        <w:t>productService.ts</w:t>
+      </w:r>
+      <w:r>
+        <w:rPr>
+          <w:lang w:val="fr-FR"/>
+        </w:rPr>
+        <w:t xml:space="preserve"> pour gérer la logique métier associée aux utilisateurs et aux produits.</w:t>
+      </w:r>
+    </w:p>
+    <w:p>
+      <w:pPr>
+        <w:numPr>
+          <w:ilvl w:val="0"/>
+          <w:numId w:val="3"/>
+        </w:numPr>
+        <w:rPr>
+          <w:lang w:val="fr-FR"/>
+        </w:rPr>
+      </w:pPr>
+      <w:r>
+        <w:rPr>
+          <w:b/>
+          <w:bCs/>
+          <w:lang w:val="fr-FR"/>
+        </w:rPr>
+        <w:t>models/</w:t>
+      </w:r>
+      <w:r>
+        <w:rPr>
+          <w:lang w:val="fr-FR"/>
+        </w:rPr>
+        <w:t xml:space="preserve"> : Dans ce dossier, vous définirez la structure de données de votre application. Les modèles représentent la structure des données que vous stockez ou utilisez dans votre application. Par exemple, </w:t>
+      </w:r>
+      <w:r>
+        <w:rPr>
+          <w:b/>
+          <w:bCs/>
+          <w:lang w:val="fr-FR"/>
+        </w:rPr>
+        <w:t>userModel.ts</w:t>
+      </w:r>
+      <w:r>
+        <w:rPr>
+          <w:lang w:val="fr-FR"/>
+        </w:rPr>
+        <w:t xml:space="preserve"> pourrait contenir la définition d'un modèle d'utilisateur avec des propriétés telles que </w:t>
+      </w:r>
+      <w:r>
+        <w:rPr>
+          <w:b/>
+          <w:bCs/>
+          <w:lang w:val="fr-FR"/>
+        </w:rPr>
+        <w:t>id</w:t>
+      </w:r>
+      <w:r>
+        <w:rPr>
+          <w:lang w:val="fr-FR"/>
+        </w:rPr>
+        <w:t xml:space="preserve">, </w:t>
+      </w:r>
+      <w:r>
+        <w:rPr>
+          <w:b/>
+          <w:bCs/>
+          <w:lang w:val="fr-FR"/>
+        </w:rPr>
+        <w:t>nom</w:t>
+      </w:r>
+      <w:r>
+        <w:rPr>
+          <w:lang w:val="fr-FR"/>
+        </w:rPr>
+        <w:t xml:space="preserve">, </w:t>
+      </w:r>
+      <w:r>
+        <w:rPr>
+          <w:b/>
+          <w:bCs/>
+          <w:lang w:val="fr-FR"/>
+        </w:rPr>
+        <w:t>email</w:t>
+      </w:r>
+      <w:r>
+        <w:rPr>
+          <w:lang w:val="fr-FR"/>
+        </w:rPr>
+        <w:t xml:space="preserve">, etc., et </w:t>
+      </w:r>
+      <w:r>
+        <w:rPr>
+          <w:b/>
+          <w:bCs/>
+          <w:lang w:val="fr-FR"/>
+        </w:rPr>
+        <w:t>productModel.ts</w:t>
+      </w:r>
+      <w:r>
+        <w:rPr>
+          <w:lang w:val="fr-FR"/>
+        </w:rPr>
+        <w:t xml:space="preserve"> pourrait définir la structure d'un modèle de produit.</w:t>
+      </w:r>
+    </w:p>
+    <w:p>
+      <w:pPr>
+        <w:numPr>
+          <w:ilvl w:val="0"/>
+          <w:numId w:val="3"/>
+        </w:numPr>
+        <w:rPr>
+          <w:lang w:val="fr-FR"/>
+        </w:rPr>
+      </w:pPr>
+      <w:r>
+        <w:rPr>
+          <w:b/>
+          <w:bCs/>
+          <w:lang w:val="fr-FR"/>
+        </w:rPr>
+        <w:t>middlewares/</w:t>
+      </w:r>
+      <w:r>
+        <w:rPr>
+          <w:lang w:val="fr-FR"/>
+        </w:rPr>
+        <w:t xml:space="preserve"> : Vous placerez ici des fichiers qui contiennent des middlewares Express personnalisés. Les middlewares sont des fonctions qui sont exécutées avant ou après le traitement d'une requête. Par exemple, </w:t>
+      </w:r>
+      <w:r>
+        <w:rPr>
+          <w:b/>
+          <w:bCs/>
+          <w:lang w:val="fr-FR"/>
+        </w:rPr>
+        <w:t>authMiddleware.ts</w:t>
+      </w:r>
+      <w:r>
+        <w:rPr>
+          <w:lang w:val="fr-FR"/>
+        </w:rPr>
+        <w:t xml:space="preserve"> pourrait contenir un middleware d'authentification qui vérifie l'authenticité des utilisateurs.</w:t>
+      </w:r>
+    </w:p>
+    <w:p>
+      <w:pPr>
+        <w:numPr>
+          <w:ilvl w:val="0"/>
+          <w:numId w:val="3"/>
+        </w:numPr>
+        <w:rPr>
+          <w:lang w:val="fr-FR"/>
+        </w:rPr>
+      </w:pPr>
+      <w:r>
+        <w:rPr>
+          <w:b/>
+          <w:bCs/>
+          <w:lang w:val="fr-FR"/>
+        </w:rPr>
+        <w:t>config/</w:t>
+      </w:r>
+      <w:r>
+        <w:rPr>
+          <w:lang w:val="fr-FR"/>
+        </w:rPr>
+        <w:t xml:space="preserve"> : Ce dossier servira à stocker la configuration de votre application, telle que les clés d'API, les URL de base de données, les paramètres de connexion, etc. Le fichier </w:t>
+      </w:r>
+      <w:r>
+        <w:rPr>
+          <w:b/>
+          <w:bCs/>
+          <w:lang w:val="fr-FR"/>
+        </w:rPr>
+        <w:t>config.ts</w:t>
+      </w:r>
+      <w:r>
+        <w:rPr>
+          <w:lang w:val="fr-FR"/>
+        </w:rPr>
+        <w:t xml:space="preserve"> pourrait contenir ces informations de configuration.</w:t>
+      </w:r>
+    </w:p>
+    <w:p>
+      <w:pPr>
+        <w:numPr>
+          <w:ilvl w:val="0"/>
+          <w:numId w:val="3"/>
+        </w:numPr>
+      </w:pPr>
+      <w:r>
+        <w:rPr>
+          <w:b/>
+          <w:bCs/>
+          <w:lang w:val="fr-FR"/>
+        </w:rPr>
+        <w:t>utils/</w:t>
+      </w:r>
+      <w:r>
+        <w:rPr>
+          <w:lang w:val="fr-FR"/>
+        </w:rPr>
+        <w:t xml:space="preserve"> : Vous y placerez des fonctions utilitaires réutilisables qui peuvent être utilisées à travers différentes parties de votre application. Ces fonctions peuvent inclure des outils de validation, de manipulation de chaînes, de gestion de dates, etc. </w:t>
+      </w:r>
+      <w:r>
+        <w:t xml:space="preserve">Le fichier </w:t>
+      </w:r>
+      <w:r>
+        <w:rPr>
+          <w:b/>
+          <w:bCs/>
+        </w:rPr>
+        <w:t>helpers.ts</w:t>
+      </w:r>
+      <w:r>
+        <w:t xml:space="preserve"> pourrait contenir ces fonctions.</w:t>
+      </w:r>
+    </w:p>
+    <w:p>
+      <w:pPr>
+        <w:rPr>
+          <w:lang w:val="fr-FR"/>
+        </w:rPr>
+      </w:pPr>
+      <w:r>
+        <w:rPr>
+          <w:lang w:val="fr-FR"/>
+        </w:rPr>
+        <w:t>Chacun de ces dossiers a un but précis dans l'organisation de votre code, ce qui permet de maintenir une structure de projet propre et modulaire. Vous y placerez les fichiers et les fonctions en fonction de leur responsabilité et de leur rôle dans votre application.</w:t>
+      </w:r>
+    </w:p>
+    <w:p>
+      <w:pPr>
+        <w:rPr>
+          <w:lang w:val="fr-FR"/>
+        </w:rPr>
+      </w:pPr>
+    </w:p>
+    <w:p>
+      <w:pPr>
+        <w:rPr>
+          <w:lang w:val="fr-FR"/>
+        </w:rPr>
+      </w:pPr>
+      <w:r>
+        <w:rPr>
+          <w:lang w:val="fr-FR"/>
+        </w:rPr>
+        <w:t xml:space="preserve">Adaptation nomenclature pour le contexte sesame </w:t>
+      </w:r>
+    </w:p>
+    <w:p>
+      <w:pPr>
+        <w:rPr>
+          <w:lang w:val="fr-FR"/>
+        </w:rPr>
+      </w:pPr>
+      <w:r>
+        <w:rPr>
+          <w:lang w:val="fr-FR"/>
+        </w:rPr>
+        <w:t>Dans le contexte de gestion des étudiants, des notes, et des utilisateurs avec différents rôles (administrateur, professeur, visiteur), voici quelques noms de fichiers que vous pourriez envisager d'utiliser dans votre structure de projet "backend" pour refléter ce contexte spécifique :</w:t>
+      </w:r>
+    </w:p>
+    <w:p>
+      <w:pPr>
+        <w:numPr>
+          <w:ilvl w:val="0"/>
+          <w:numId w:val="2"/>
+        </w:numPr>
+      </w:pPr>
+      <w:r>
+        <w:rPr>
+          <w:b/>
+          <w:bCs/>
+        </w:rPr>
+        <w:t>Fichiers de contrôleurs (controllers/)</w:t>
+      </w:r>
+      <w:r>
+        <w:t xml:space="preserve"> :</w:t>
+      </w:r>
+    </w:p>
+    <w:p>
+      <w:pPr>
+        <w:numPr>
+          <w:ilvl w:val="1"/>
+          <w:numId w:val="2"/>
+        </w:numPr>
+        <w:rPr>
+          <w:lang w:val="fr-FR"/>
+        </w:rPr>
+      </w:pPr>
+      <w:r>
+        <w:rPr>
+          <w:b/>
+          <w:bCs/>
+          <w:lang w:val="fr-FR"/>
+        </w:rPr>
+        <w:lastRenderedPageBreak/>
+        <w:t>sesamienController.ts</w:t>
+      </w:r>
+      <w:r>
+        <w:rPr>
+          <w:lang w:val="fr-FR"/>
+        </w:rPr>
+        <w:t xml:space="preserve"> : Contrôleur pour la gestion des opérations liées aux "sesamiens" (étudiants).</w:t>
+      </w:r>
+    </w:p>
+    <w:p>
+      <w:pPr>
+        <w:numPr>
+          <w:ilvl w:val="1"/>
+          <w:numId w:val="2"/>
+        </w:numPr>
+        <w:rPr>
+          <w:lang w:val="fr-FR"/>
+        </w:rPr>
+      </w:pPr>
+      <w:r>
+        <w:rPr>
+          <w:b/>
+          <w:bCs/>
+          <w:lang w:val="fr-FR"/>
+        </w:rPr>
+        <w:t>userController.ts</w:t>
+      </w:r>
+      <w:r>
+        <w:rPr>
+          <w:lang w:val="fr-FR"/>
+        </w:rPr>
+        <w:t xml:space="preserve"> : Contrôleur pour la gestion des opérations liées aux utilisateurs (professeurs, administrateurs, visiteurs).</w:t>
+      </w:r>
+    </w:p>
+    <w:p>
+      <w:pPr>
+        <w:numPr>
+          <w:ilvl w:val="0"/>
+          <w:numId w:val="2"/>
+        </w:numPr>
+      </w:pPr>
+      <w:r>
+        <w:rPr>
+          <w:b/>
+          <w:bCs/>
+        </w:rPr>
+        <w:t>Fichiers de routes (routes/)</w:t>
+      </w:r>
+      <w:r>
+        <w:t xml:space="preserve"> :</w:t>
+      </w:r>
+    </w:p>
+    <w:p>
+      <w:pPr>
+        <w:numPr>
+          <w:ilvl w:val="1"/>
+          <w:numId w:val="2"/>
+        </w:numPr>
+        <w:rPr>
+          <w:lang w:val="fr-FR"/>
+        </w:rPr>
+      </w:pPr>
+      <w:r>
+        <w:rPr>
+          <w:b/>
+          <w:bCs/>
+          <w:lang w:val="fr-FR"/>
+        </w:rPr>
+        <w:t>sesamienRoutes.ts</w:t>
+      </w:r>
+      <w:r>
+        <w:rPr>
+          <w:lang w:val="fr-FR"/>
+        </w:rPr>
+        <w:t xml:space="preserve"> : Définition des routes pour les opérations liées aux "sesamiens".</w:t>
+      </w:r>
+    </w:p>
+    <w:p>
+      <w:pPr>
+        <w:numPr>
+          <w:ilvl w:val="1"/>
+          <w:numId w:val="2"/>
+        </w:numPr>
+        <w:rPr>
+          <w:lang w:val="fr-FR"/>
+        </w:rPr>
+      </w:pPr>
+      <w:r>
+        <w:rPr>
+          <w:b/>
+          <w:bCs/>
+          <w:lang w:val="fr-FR"/>
+        </w:rPr>
+        <w:t>userRoutes.ts</w:t>
+      </w:r>
+      <w:r>
+        <w:rPr>
+          <w:lang w:val="fr-FR"/>
+        </w:rPr>
+        <w:t xml:space="preserve"> : Définition des routes pour les opérations liées aux utilisateurs.</w:t>
+      </w:r>
+    </w:p>
+    <w:p>
+      <w:pPr>
+        <w:numPr>
+          <w:ilvl w:val="0"/>
+          <w:numId w:val="2"/>
+        </w:numPr>
+      </w:pPr>
+      <w:r>
+        <w:rPr>
+          <w:b/>
+          <w:bCs/>
+        </w:rPr>
+        <w:t>Fichiers de services (services/)</w:t>
+      </w:r>
+      <w:r>
+        <w:t xml:space="preserve"> :</w:t>
+      </w:r>
+    </w:p>
+    <w:p>
+      <w:pPr>
+        <w:numPr>
+          <w:ilvl w:val="1"/>
+          <w:numId w:val="2"/>
+        </w:numPr>
+        <w:rPr>
+          <w:lang w:val="fr-FR"/>
+        </w:rPr>
+      </w:pPr>
+      <w:r>
+        <w:rPr>
+          <w:b/>
+          <w:bCs/>
+          <w:lang w:val="fr-FR"/>
+        </w:rPr>
+        <w:t>sesamienService.ts</w:t>
+      </w:r>
+      <w:r>
+        <w:rPr>
+          <w:lang w:val="fr-FR"/>
+        </w:rPr>
+        <w:t xml:space="preserve"> : Service pour la logique métier liée aux "sesamiens" (gestion des notes, des informations, etc.).</w:t>
+      </w:r>
+    </w:p>
+    <w:p>
+      <w:pPr>
+        <w:numPr>
+          <w:ilvl w:val="1"/>
+          <w:numId w:val="2"/>
+        </w:numPr>
+        <w:rPr>
+          <w:lang w:val="fr-FR"/>
+        </w:rPr>
+      </w:pPr>
+      <w:r>
+        <w:rPr>
+          <w:b/>
+          <w:bCs/>
+          <w:lang w:val="fr-FR"/>
+        </w:rPr>
+        <w:t>userService.ts</w:t>
+      </w:r>
+      <w:r>
+        <w:rPr>
+          <w:lang w:val="fr-FR"/>
+        </w:rPr>
+        <w:t xml:space="preserve"> : Service pour la logique métier liée aux utilisateurs (gestion des rôles, de l'authentification, etc.).</w:t>
+      </w:r>
+    </w:p>
+    <w:p>
+      <w:pPr>
+        <w:numPr>
+          <w:ilvl w:val="0"/>
+          <w:numId w:val="2"/>
+        </w:numPr>
+      </w:pPr>
+      <w:r>
+        <w:rPr>
+          <w:b/>
+          <w:bCs/>
+        </w:rPr>
+        <w:t>Fichiers de modèles (models/)</w:t>
+      </w:r>
+      <w:r>
+        <w:t xml:space="preserve"> :</w:t>
+      </w:r>
+    </w:p>
+    <w:p>
+      <w:pPr>
+        <w:numPr>
+          <w:ilvl w:val="1"/>
+          <w:numId w:val="2"/>
+        </w:numPr>
+        <w:rPr>
+          <w:lang w:val="fr-FR"/>
+        </w:rPr>
+      </w:pPr>
+      <w:r>
+        <w:rPr>
+          <w:b/>
+          <w:bCs/>
+          <w:lang w:val="fr-FR"/>
+        </w:rPr>
+        <w:t>sesamienModel.ts</w:t>
+      </w:r>
+      <w:r>
+        <w:rPr>
+          <w:lang w:val="fr-FR"/>
+        </w:rPr>
+        <w:t xml:space="preserve"> : Définition du modèle de données pour les "sesamiens" (étudiants).</w:t>
+      </w:r>
+    </w:p>
+    <w:p>
+      <w:pPr>
+        <w:numPr>
+          <w:ilvl w:val="1"/>
+          <w:numId w:val="2"/>
+        </w:numPr>
+        <w:rPr>
+          <w:lang w:val="fr-FR"/>
+        </w:rPr>
+      </w:pPr>
+      <w:r>
+        <w:rPr>
+          <w:b/>
+          <w:bCs/>
+          <w:lang w:val="fr-FR"/>
+        </w:rPr>
+        <w:t>userModel.ts</w:t>
+      </w:r>
+      <w:r>
+        <w:rPr>
+          <w:lang w:val="fr-FR"/>
+        </w:rPr>
+        <w:t xml:space="preserve"> : Définition du modèle de données pour les utilisateurs (professeurs, administrateurs, visiteurs).</w:t>
+      </w:r>
+    </w:p>
+    <w:p>
+      <w:pPr>
+        <w:numPr>
+          <w:ilvl w:val="0"/>
+          <w:numId w:val="2"/>
+        </w:numPr>
+      </w:pPr>
+      <w:r>
+        <w:rPr>
+          <w:b/>
+          <w:bCs/>
+        </w:rPr>
+        <w:t>Fichiers de middlewares (middlewares/)</w:t>
+      </w:r>
+      <w:r>
+        <w:t xml:space="preserve"> :</w:t>
+      </w:r>
+    </w:p>
+    <w:p>
+      <w:pPr>
+        <w:numPr>
+          <w:ilvl w:val="1"/>
+          <w:numId w:val="2"/>
+        </w:numPr>
+        <w:rPr>
+          <w:lang w:val="fr-FR"/>
+        </w:rPr>
+      </w:pPr>
+      <w:r>
+        <w:rPr>
+          <w:b/>
+          <w:bCs/>
+          <w:lang w:val="fr-FR"/>
+        </w:rPr>
+        <w:t>authMiddleware.ts</w:t>
+      </w:r>
+      <w:r>
+        <w:rPr>
+          <w:lang w:val="fr-FR"/>
+        </w:rPr>
+        <w:t xml:space="preserve"> : Middleware d'authentification pour sécuriser les routes en fonction des rôles.</w:t>
+      </w:r>
+    </w:p>
+    <w:p>
+      <w:pPr>
+        <w:numPr>
+          <w:ilvl w:val="1"/>
+          <w:numId w:val="2"/>
+        </w:numPr>
+        <w:rPr>
+          <w:lang w:val="fr-FR"/>
+        </w:rPr>
+      </w:pPr>
+      <w:r>
+        <w:rPr>
+          <w:b/>
+          <w:bCs/>
+          <w:lang w:val="fr-FR"/>
+        </w:rPr>
+        <w:t>validationMiddleware.ts</w:t>
+      </w:r>
+      <w:r>
+        <w:rPr>
+          <w:lang w:val="fr-FR"/>
+        </w:rPr>
+        <w:t xml:space="preserve"> : Middleware pour la validation des données entrantes.</w:t>
+      </w:r>
+    </w:p>
+    <w:p>
+      <w:pPr>
+        <w:numPr>
+          <w:ilvl w:val="0"/>
+          <w:numId w:val="2"/>
+        </w:numPr>
+      </w:pPr>
+      <w:r>
+        <w:rPr>
+          <w:b/>
+          <w:bCs/>
+        </w:rPr>
+        <w:t>Fichiers de configuration (config/)</w:t>
+      </w:r>
+      <w:r>
+        <w:t xml:space="preserve"> :</w:t>
+      </w:r>
+    </w:p>
+    <w:p>
+      <w:pPr>
+        <w:numPr>
+          <w:ilvl w:val="1"/>
+          <w:numId w:val="2"/>
+        </w:numPr>
+        <w:rPr>
+          <w:lang w:val="fr-FR"/>
+        </w:rPr>
+      </w:pPr>
+      <w:r>
+        <w:rPr>
+          <w:b/>
+          <w:bCs/>
+          <w:lang w:val="fr-FR"/>
+        </w:rPr>
+        <w:t>config.ts</w:t>
+      </w:r>
+      <w:r>
+        <w:rPr>
+          <w:lang w:val="fr-FR"/>
+        </w:rPr>
+        <w:t xml:space="preserve"> : Configuration générale de l'application, y compris les clés d'API et les paramètres de base de données.</w:t>
+      </w:r>
+    </w:p>
+    <w:p>
+      <w:pPr>
+        <w:numPr>
+          <w:ilvl w:val="0"/>
+          <w:numId w:val="2"/>
+        </w:numPr>
+      </w:pPr>
+      <w:r>
+        <w:rPr>
+          <w:b/>
+          <w:bCs/>
+        </w:rPr>
+        <w:t>Fichiers utilitaires (utils/)</w:t>
+      </w:r>
+      <w:r>
+        <w:t xml:space="preserve"> :</w:t>
+      </w:r>
+    </w:p>
+    <w:p>
+      <w:pPr>
+        <w:numPr>
+          <w:ilvl w:val="1"/>
+          <w:numId w:val="2"/>
+        </w:numPr>
+        <w:rPr>
+          <w:lang w:val="fr-FR"/>
+        </w:rPr>
+      </w:pPr>
+      <w:r>
+        <w:rPr>
+          <w:b/>
+          <w:bCs/>
+          <w:lang w:val="fr-FR"/>
+        </w:rPr>
+        <w:t>helpers.ts</w:t>
+      </w:r>
+      <w:r>
+        <w:rPr>
+          <w:lang w:val="fr-FR"/>
+        </w:rPr>
+        <w:t xml:space="preserve"> : Fonctions utilitaires réutilisables pour diverses opérations, telles que la gestion des dates, la manipulation de chaînes, etc.</w:t>
+      </w:r>
+    </w:p>
+    <w:p>
+      <w:pPr>
+        <w:rPr>
+          <w:lang w:val="fr-FR"/>
+        </w:rPr>
+      </w:pPr>
+      <w:r>
+        <w:rPr>
+          <w:lang w:val="fr-FR"/>
+        </w:rPr>
+        <w:t>Ces noms de fichiers sont des suggestions pour organiser votre code en fonction du contexte de votre application de gestion d'étudiants et de notes. Vous pouvez personnaliser ces noms de fichiers en fonction de vos préférences, mais il est recommandé de choisir des noms descriptifs qui reflètent clairement le rôle de chaque fichier dans votre application</w:t>
+      </w:r>
+    </w:p>
+    <w:p>
+      <w:pPr>
+        <w:rPr>
+          <w:lang w:val="fr-FR"/>
+        </w:rPr>
+      </w:pPr>
+    </w:p>
+    <w:p>
+      <w:r>
+        <w:rPr>
+          <w:lang w:val="fr-FR"/>
+        </w:rPr>
+        <w:t>Remarque : raison de choix sur Oracle</w:t>
+      </w:r>
+      <w:r>
+        <w:rPr>
+          <w:lang w:val="fr-FR"/>
+        </w:rPr>
+        <w:br/>
+      </w:r>
+      <w:r>
+        <w:rPr>
+          <w:lang w:val="fr-FR"/>
+        </w:rPr>
+        <w:t xml:space="preserve">Le choix entre Oracle et MongoDB (avec Mongoose en tant qu'ODM - Object Data Modeling) dépend </w:t>
+      </w:r>
+      <w:r>
+        <w:rPr>
+          <w:lang w:val="fr-FR"/>
+        </w:rPr>
+        <w:lastRenderedPageBreak/>
+        <w:t xml:space="preserve">des besoins spécifiques de votre application et de vos contraintes techniques. </w:t>
+      </w:r>
+      <w:r>
+        <w:t>Chacune de ces bases de données a ses propres avantages et inconvénients.</w:t>
+      </w:r>
+    </w:p>
+    <w:p>
+      <w:r>
+        <w:rPr>
+          <w:b/>
+          <w:bCs/>
+        </w:rPr>
+        <w:t>Oracle</w:t>
+      </w:r>
+      <w:r>
+        <w:t xml:space="preserve"> :</w:t>
+      </w:r>
+    </w:p>
+    <w:p>
+      <w:pPr>
+        <w:numPr>
+          <w:ilvl w:val="0"/>
+          <w:numId w:val="4"/>
+        </w:numPr>
+      </w:pPr>
+      <w:r>
+        <w:rPr>
+          <w:b/>
+          <w:bCs/>
+        </w:rPr>
+        <w:t>Bases de données relationnelles</w:t>
+      </w:r>
+      <w:r>
+        <w:t xml:space="preserve"> : Oracle est une base de données relationnelle qui excelle dans la gestion de données structurées, ce qui en fait un choix solide pour les applications nécessitant une intégrité des données et des transactions ACID (Atomicité, Cohérence, Isolation, Durabilité).</w:t>
+      </w:r>
+    </w:p>
+    <w:p>
+      <w:pPr>
+        <w:numPr>
+          <w:ilvl w:val="0"/>
+          <w:numId w:val="4"/>
+        </w:numPr>
+      </w:pPr>
+      <w:r>
+        <w:rPr>
+          <w:b/>
+          <w:bCs/>
+        </w:rPr>
+        <w:t>Évolutivité verticale</w:t>
+      </w:r>
+      <w:r>
+        <w:t xml:space="preserve"> : Oracle est capable de gérer des charges de travail importantes et de s'adapter à des applications d'entreprise à grande échelle.</w:t>
+      </w:r>
+    </w:p>
+    <w:p>
+      <w:pPr>
+        <w:numPr>
+          <w:ilvl w:val="0"/>
+          <w:numId w:val="4"/>
+        </w:numPr>
+      </w:pPr>
+      <w:r>
+        <w:rPr>
+          <w:b/>
+          <w:bCs/>
+        </w:rPr>
+        <w:t>Sécurité avancée</w:t>
+      </w:r>
+      <w:r>
+        <w:t xml:space="preserve"> : Oracle propose des fonctionnalités de sécurité avancées pour protéger les données sensibles.</w:t>
+      </w:r>
+    </w:p>
+    <w:p>
+      <w:r>
+        <w:rPr>
+          <w:b/>
+          <w:bCs/>
+        </w:rPr>
+        <w:t>MongoDB avec Mongoose</w:t>
+      </w:r>
+      <w:r>
+        <w:t xml:space="preserve"> :</w:t>
+      </w:r>
+    </w:p>
+    <w:p>
+      <w:pPr>
+        <w:numPr>
+          <w:ilvl w:val="0"/>
+          <w:numId w:val="5"/>
+        </w:numPr>
+      </w:pPr>
+      <w:r>
+        <w:rPr>
+          <w:b/>
+          <w:bCs/>
+        </w:rPr>
+        <w:t>Base de données NoSQL</w:t>
+      </w:r>
+      <w:r>
+        <w:t xml:space="preserve"> : MongoDB est une base de données NoSQL orientée document, ce qui signifie qu'elle est très flexible pour stocker des données semi-structurées ou non structurées. Cela la rend adaptée aux applications où le schéma de données peut évoluer rapidement.</w:t>
+      </w:r>
+    </w:p>
+    <w:p>
+      <w:pPr>
+        <w:numPr>
+          <w:ilvl w:val="0"/>
+          <w:numId w:val="5"/>
+        </w:numPr>
+      </w:pPr>
+      <w:r>
+        <w:rPr>
+          <w:b/>
+          <w:bCs/>
+        </w:rPr>
+        <w:t>Évolutivité horizontale</w:t>
+      </w:r>
+      <w:r>
+        <w:t xml:space="preserve"> : MongoDB peut être mis à l'échelle horizontalement en ajoutant simplement de nouveaux nœuds, ce qui en fait un bon choix pour les applications nécessitant une grande évolutivité.</w:t>
+      </w:r>
+    </w:p>
+    <w:p>
+      <w:pPr>
+        <w:numPr>
+          <w:ilvl w:val="0"/>
+          <w:numId w:val="5"/>
+        </w:numPr>
+      </w:pPr>
+      <w:r>
+        <w:rPr>
+          <w:b/>
+          <w:bCs/>
+        </w:rPr>
+        <w:t>Développement rapide</w:t>
+      </w:r>
+      <w:r>
+        <w:t xml:space="preserve"> : MongoDB avec Mongoose permet un développement rapide grâce à la souplesse de son schéma.</w:t>
+      </w:r>
+    </w:p>
+    <w:p>
+      <w:r>
+        <w:t>Voici quelques considérations pour vous aider à décider :</w:t>
+      </w:r>
+    </w:p>
+    <w:p>
+      <w:pPr>
+        <w:numPr>
+          <w:ilvl w:val="0"/>
+          <w:numId w:val="6"/>
+        </w:numPr>
+      </w:pPr>
+      <w:r>
+        <w:t>Si votre application nécessite une intégrité des données rigoureuse, des transactions ACID et que vous avez besoin de stocker des données hautement structurées, Oracle peut être un choix approprié, en particulier pour les applications d'entreprise.</w:t>
+      </w:r>
+    </w:p>
+    <w:p>
+      <w:pPr>
+        <w:numPr>
+          <w:ilvl w:val="0"/>
+          <w:numId w:val="6"/>
+        </w:numPr>
+      </w:pPr>
+      <w:r>
+        <w:t>Si vous préférez une base de données flexible qui peut évoluer avec vos besoins, que vous travaillez sur une application qui doit être développée rapidement, ou que vous gérez des données semi-structurées ou non structurées, MongoDB avec Mongoose peut être un choix adapté.</w:t>
+      </w:r>
+    </w:p>
+    <w:p>
+      <w:pPr>
+        <w:numPr>
+          <w:ilvl w:val="0"/>
+          <w:numId w:val="6"/>
+        </w:numPr>
+      </w:pPr>
+      <w:r>
+        <w:t>Vous pouvez également envisager des solutions hybrides où vous utilisez différentes bases de données pour des parties spécifiques de votre application en fonction de leurs caractéristiques.</w:t>
+      </w:r>
+    </w:p>
+    <w:p>
+      <w:r>
+        <w:t>Il est important de noter que le choix de la base de données dépendra également de la disponibilité des compétences au sein de votre équipe, de vos ressources financières et de vos contraintes de déploiement. Assurez-vous de bien comprendre les besoins de votre application avant de prendre une décision.</w:t>
+      </w:r>
+    </w:p>
+    <w:p>
+      <w:pPr>
+        <w:rPr>
+          <w:lang w:val="fr-FR"/>
+        </w:rPr>
+      </w:pPr>
     </w:p>
     <w:p>
       <w:pPr>
@@ -303,6 +1531,683 @@
 <file path=word/numbering.xml><?xml version="1.0" encoding="utf-8"?>
 <w:numbering xmlns:wpc="http://schemas.microsoft.com/office/word/2010/wordprocessingCanvas" xmlns:cx="http://schemas.microsoft.com/office/drawing/2014/chartex" xmlns:cx1="http://schemas.microsoft.com/office/drawing/2015/9/8/chartex" xmlns:cx2="http://schemas.microsoft.com/office/drawing/2015/10/21/chartex" xmlns:cx3="http://schemas.microsoft.com/office/drawing/2016/5/9/chartex" xmlns:cx4="http://schemas.microsoft.com/office/drawing/2016/5/10/chartex" xmlns:cx5="http://schemas.microsoft.com/office/drawing/2016/5/11/chartex" xmlns:cx6="http://schemas.microsoft.com/office/drawing/2016/5/12/chartex" xmlns:cx7="http://schemas.microsoft.com/office/drawing/2016/5/13/chartex" xmlns:cx8="http://schemas.microsoft.com/office/drawing/2016/5/14/chartex" xmlns:mc="http://schemas.openxmlformats.org/markup-compatibility/2006" xmlns:aink="http://schemas.microsoft.com/office/drawing/2016/ink" xmlns:am3d="http://schemas.microsoft.com/office/drawing/2017/model3d" xmlns:o="urn:schemas-microsoft-com:office:office" xmlns:r="http://schemas.openxmlformats.org/officeDocument/2006/relationships" xmlns:m="http://schemas.openxmlformats.org/officeDocument/2006/math" xmlns:v="urn:schemas-microsoft-com:vml" xmlns:wp14="http://schemas.microsoft.com/office/word/2010/wordprocessingDrawing" xmlns:wp="http://schemas.openxmlformats.org/drawingml/2006/wordprocessingDrawing" xmlns:w10="urn:schemas-microsoft-com:office:word" xmlns:w="http://schemas.openxmlformats.org/wordprocessingml/2006/main" xmlns:w14="http://schemas.microsoft.com/office/word/2010/wordml" xmlns:w15="http://schemas.microsoft.com/office/word/2012/wordml" xmlns:w16cex="http://schemas.microsoft.com/office/word/2018/wordml/cex" xmlns:w16cid="http://schemas.microsoft.com/office/word/2016/wordml/cid" xmlns:w16="http://schemas.microsoft.com/office/word/2018/wordml" xmlns:w16sdtdh="http://schemas.microsoft.com/office/word/2020/wordml/sdtdatahash" xmlns:w16se="http://schemas.microsoft.com/office/word/2015/wordml/symex" xmlns:wpg="http://schemas.microsoft.com/office/word/2010/wordprocessingGroup" xmlns:wpi="http://schemas.microsoft.com/office/word/2010/wordprocessingInk" xmlns:wne="http://schemas.microsoft.com/office/word/2006/wordml" xmlns:wps="http://schemas.microsoft.com/office/word/2010/wordprocessingShape" mc:Ignorable="w14 w15 w16se w16cid w16 w16cex w16sdtdh wp14">
   <w:abstractNum w:abstractNumId="0" w15:restartNumberingAfterBreak="0">
+    <w:nsid w:val="1A6C473C"/>
+    <w:multiLevelType w:val="multilevel"/>
+    <w:tmpl w:val="30685BE8"/>
+    <w:lvl w:ilvl="0">
+      <w:start w:val="1"/>
+      <w:numFmt w:val="bullet"/>
+      <w:lvlText w:val=""/>
+      <w:lvlJc w:val="left"/>
+      <w:pPr>
+        <w:tabs>
+          <w:tab w:val="num" w:pos="720"/>
+        </w:tabs>
+        <w:ind w:left="720" w:hanging="360"/>
+      </w:pPr>
+      <w:rPr>
+        <w:rFonts w:ascii="Symbol" w:hAnsi="Symbol" w:hint="default"/>
+        <w:sz w:val="20"/>
+      </w:rPr>
+    </w:lvl>
+    <w:lvl w:ilvl="1" w:tentative="1">
+      <w:start w:val="1"/>
+      <w:numFmt w:val="bullet"/>
+      <w:lvlText w:val=""/>
+      <w:lvlJc w:val="left"/>
+      <w:pPr>
+        <w:tabs>
+          <w:tab w:val="num" w:pos="1440"/>
+        </w:tabs>
+        <w:ind w:left="1440" w:hanging="360"/>
+      </w:pPr>
+      <w:rPr>
+        <w:rFonts w:ascii="Symbol" w:hAnsi="Symbol" w:hint="default"/>
+        <w:sz w:val="20"/>
+      </w:rPr>
+    </w:lvl>
+    <w:lvl w:ilvl="2" w:tentative="1">
+      <w:start w:val="1"/>
+      <w:numFmt w:val="bullet"/>
+      <w:lvlText w:val=""/>
+      <w:lvlJc w:val="left"/>
+      <w:pPr>
+        <w:tabs>
+          <w:tab w:val="num" w:pos="2160"/>
+        </w:tabs>
+        <w:ind w:left="2160" w:hanging="360"/>
+      </w:pPr>
+      <w:rPr>
+        <w:rFonts w:ascii="Symbol" w:hAnsi="Symbol" w:hint="default"/>
+        <w:sz w:val="20"/>
+      </w:rPr>
+    </w:lvl>
+    <w:lvl w:ilvl="3" w:tentative="1">
+      <w:start w:val="1"/>
+      <w:numFmt w:val="bullet"/>
+      <w:lvlText w:val=""/>
+      <w:lvlJc w:val="left"/>
+      <w:pPr>
+        <w:tabs>
+          <w:tab w:val="num" w:pos="2880"/>
+        </w:tabs>
+        <w:ind w:left="2880" w:hanging="360"/>
+      </w:pPr>
+      <w:rPr>
+        <w:rFonts w:ascii="Symbol" w:hAnsi="Symbol" w:hint="default"/>
+        <w:sz w:val="20"/>
+      </w:rPr>
+    </w:lvl>
+    <w:lvl w:ilvl="4" w:tentative="1">
+      <w:start w:val="1"/>
+      <w:numFmt w:val="bullet"/>
+      <w:lvlText w:val=""/>
+      <w:lvlJc w:val="left"/>
+      <w:pPr>
+        <w:tabs>
+          <w:tab w:val="num" w:pos="3600"/>
+        </w:tabs>
+        <w:ind w:left="3600" w:hanging="360"/>
+      </w:pPr>
+      <w:rPr>
+        <w:rFonts w:ascii="Symbol" w:hAnsi="Symbol" w:hint="default"/>
+        <w:sz w:val="20"/>
+      </w:rPr>
+    </w:lvl>
+    <w:lvl w:ilvl="5" w:tentative="1">
+      <w:start w:val="1"/>
+      <w:numFmt w:val="bullet"/>
+      <w:lvlText w:val=""/>
+      <w:lvlJc w:val="left"/>
+      <w:pPr>
+        <w:tabs>
+          <w:tab w:val="num" w:pos="4320"/>
+        </w:tabs>
+        <w:ind w:left="4320" w:hanging="360"/>
+      </w:pPr>
+      <w:rPr>
+        <w:rFonts w:ascii="Symbol" w:hAnsi="Symbol" w:hint="default"/>
+        <w:sz w:val="20"/>
+      </w:rPr>
+    </w:lvl>
+    <w:lvl w:ilvl="6" w:tentative="1">
+      <w:start w:val="1"/>
+      <w:numFmt w:val="bullet"/>
+      <w:lvlText w:val=""/>
+      <w:lvlJc w:val="left"/>
+      <w:pPr>
+        <w:tabs>
+          <w:tab w:val="num" w:pos="5040"/>
+        </w:tabs>
+        <w:ind w:left="5040" w:hanging="360"/>
+      </w:pPr>
+      <w:rPr>
+        <w:rFonts w:ascii="Symbol" w:hAnsi="Symbol" w:hint="default"/>
+        <w:sz w:val="20"/>
+      </w:rPr>
+    </w:lvl>
+    <w:lvl w:ilvl="7" w:tentative="1">
+      <w:start w:val="1"/>
+      <w:numFmt w:val="bullet"/>
+      <w:lvlText w:val=""/>
+      <w:lvlJc w:val="left"/>
+      <w:pPr>
+        <w:tabs>
+          <w:tab w:val="num" w:pos="5760"/>
+        </w:tabs>
+        <w:ind w:left="5760" w:hanging="360"/>
+      </w:pPr>
+      <w:rPr>
+        <w:rFonts w:ascii="Symbol" w:hAnsi="Symbol" w:hint="default"/>
+        <w:sz w:val="20"/>
+      </w:rPr>
+    </w:lvl>
+    <w:lvl w:ilvl="8" w:tentative="1">
+      <w:start w:val="1"/>
+      <w:numFmt w:val="bullet"/>
+      <w:lvlText w:val=""/>
+      <w:lvlJc w:val="left"/>
+      <w:pPr>
+        <w:tabs>
+          <w:tab w:val="num" w:pos="6480"/>
+        </w:tabs>
+        <w:ind w:left="6480" w:hanging="360"/>
+      </w:pPr>
+      <w:rPr>
+        <w:rFonts w:ascii="Symbol" w:hAnsi="Symbol" w:hint="default"/>
+        <w:sz w:val="20"/>
+      </w:rPr>
+    </w:lvl>
+  </w:abstractNum>
+  <w:abstractNum w:abstractNumId="1" w15:restartNumberingAfterBreak="0">
+    <w:nsid w:val="1CC021EB"/>
+    <w:multiLevelType w:val="multilevel"/>
+    <w:tmpl w:val="FF503CBC"/>
+    <w:lvl w:ilvl="0">
+      <w:start w:val="1"/>
+      <w:numFmt w:val="bullet"/>
+      <w:lvlText w:val=""/>
+      <w:lvlJc w:val="left"/>
+      <w:pPr>
+        <w:tabs>
+          <w:tab w:val="num" w:pos="720"/>
+        </w:tabs>
+        <w:ind w:left="720" w:hanging="360"/>
+      </w:pPr>
+      <w:rPr>
+        <w:rFonts w:ascii="Symbol" w:hAnsi="Symbol" w:hint="default"/>
+        <w:sz w:val="20"/>
+      </w:rPr>
+    </w:lvl>
+    <w:lvl w:ilvl="1" w:tentative="1">
+      <w:start w:val="1"/>
+      <w:numFmt w:val="bullet"/>
+      <w:lvlText w:val=""/>
+      <w:lvlJc w:val="left"/>
+      <w:pPr>
+        <w:tabs>
+          <w:tab w:val="num" w:pos="1440"/>
+        </w:tabs>
+        <w:ind w:left="1440" w:hanging="360"/>
+      </w:pPr>
+      <w:rPr>
+        <w:rFonts w:ascii="Symbol" w:hAnsi="Symbol" w:hint="default"/>
+        <w:sz w:val="20"/>
+      </w:rPr>
+    </w:lvl>
+    <w:lvl w:ilvl="2" w:tentative="1">
+      <w:start w:val="1"/>
+      <w:numFmt w:val="bullet"/>
+      <w:lvlText w:val=""/>
+      <w:lvlJc w:val="left"/>
+      <w:pPr>
+        <w:tabs>
+          <w:tab w:val="num" w:pos="2160"/>
+        </w:tabs>
+        <w:ind w:left="2160" w:hanging="360"/>
+      </w:pPr>
+      <w:rPr>
+        <w:rFonts w:ascii="Symbol" w:hAnsi="Symbol" w:hint="default"/>
+        <w:sz w:val="20"/>
+      </w:rPr>
+    </w:lvl>
+    <w:lvl w:ilvl="3" w:tentative="1">
+      <w:start w:val="1"/>
+      <w:numFmt w:val="bullet"/>
+      <w:lvlText w:val=""/>
+      <w:lvlJc w:val="left"/>
+      <w:pPr>
+        <w:tabs>
+          <w:tab w:val="num" w:pos="2880"/>
+        </w:tabs>
+        <w:ind w:left="2880" w:hanging="360"/>
+      </w:pPr>
+      <w:rPr>
+        <w:rFonts w:ascii="Symbol" w:hAnsi="Symbol" w:hint="default"/>
+        <w:sz w:val="20"/>
+      </w:rPr>
+    </w:lvl>
+    <w:lvl w:ilvl="4" w:tentative="1">
+      <w:start w:val="1"/>
+      <w:numFmt w:val="bullet"/>
+      <w:lvlText w:val=""/>
+      <w:lvlJc w:val="left"/>
+      <w:pPr>
+        <w:tabs>
+          <w:tab w:val="num" w:pos="3600"/>
+        </w:tabs>
+        <w:ind w:left="3600" w:hanging="360"/>
+      </w:pPr>
+      <w:rPr>
+        <w:rFonts w:ascii="Symbol" w:hAnsi="Symbol" w:hint="default"/>
+        <w:sz w:val="20"/>
+      </w:rPr>
+    </w:lvl>
+    <w:lvl w:ilvl="5" w:tentative="1">
+      <w:start w:val="1"/>
+      <w:numFmt w:val="bullet"/>
+      <w:lvlText w:val=""/>
+      <w:lvlJc w:val="left"/>
+      <w:pPr>
+        <w:tabs>
+          <w:tab w:val="num" w:pos="4320"/>
+        </w:tabs>
+        <w:ind w:left="4320" w:hanging="360"/>
+      </w:pPr>
+      <w:rPr>
+        <w:rFonts w:ascii="Symbol" w:hAnsi="Symbol" w:hint="default"/>
+        <w:sz w:val="20"/>
+      </w:rPr>
+    </w:lvl>
+    <w:lvl w:ilvl="6" w:tentative="1">
+      <w:start w:val="1"/>
+      <w:numFmt w:val="bullet"/>
+      <w:lvlText w:val=""/>
+      <w:lvlJc w:val="left"/>
+      <w:pPr>
+        <w:tabs>
+          <w:tab w:val="num" w:pos="5040"/>
+        </w:tabs>
+        <w:ind w:left="5040" w:hanging="360"/>
+      </w:pPr>
+      <w:rPr>
+        <w:rFonts w:ascii="Symbol" w:hAnsi="Symbol" w:hint="default"/>
+        <w:sz w:val="20"/>
+      </w:rPr>
+    </w:lvl>
+    <w:lvl w:ilvl="7" w:tentative="1">
+      <w:start w:val="1"/>
+      <w:numFmt w:val="bullet"/>
+      <w:lvlText w:val=""/>
+      <w:lvlJc w:val="left"/>
+      <w:pPr>
+        <w:tabs>
+          <w:tab w:val="num" w:pos="5760"/>
+        </w:tabs>
+        <w:ind w:left="5760" w:hanging="360"/>
+      </w:pPr>
+      <w:rPr>
+        <w:rFonts w:ascii="Symbol" w:hAnsi="Symbol" w:hint="default"/>
+        <w:sz w:val="20"/>
+      </w:rPr>
+    </w:lvl>
+    <w:lvl w:ilvl="8" w:tentative="1">
+      <w:start w:val="1"/>
+      <w:numFmt w:val="bullet"/>
+      <w:lvlText w:val=""/>
+      <w:lvlJc w:val="left"/>
+      <w:pPr>
+        <w:tabs>
+          <w:tab w:val="num" w:pos="6480"/>
+        </w:tabs>
+        <w:ind w:left="6480" w:hanging="360"/>
+      </w:pPr>
+      <w:rPr>
+        <w:rFonts w:ascii="Symbol" w:hAnsi="Symbol" w:hint="default"/>
+        <w:sz w:val="20"/>
+      </w:rPr>
+    </w:lvl>
+  </w:abstractNum>
+  <w:abstractNum w:abstractNumId="2" w15:restartNumberingAfterBreak="0">
+    <w:nsid w:val="300D1FD0"/>
+    <w:multiLevelType w:val="multilevel"/>
+    <w:tmpl w:val="5F5A9204"/>
+    <w:lvl w:ilvl="0">
+      <w:start w:val="1"/>
+      <w:numFmt w:val="bullet"/>
+      <w:lvlText w:val=""/>
+      <w:lvlJc w:val="left"/>
+      <w:pPr>
+        <w:tabs>
+          <w:tab w:val="num" w:pos="720"/>
+        </w:tabs>
+        <w:ind w:left="720" w:hanging="360"/>
+      </w:pPr>
+      <w:rPr>
+        <w:rFonts w:ascii="Symbol" w:hAnsi="Symbol" w:hint="default"/>
+        <w:sz w:val="20"/>
+      </w:rPr>
+    </w:lvl>
+    <w:lvl w:ilvl="1" w:tentative="1">
+      <w:start w:val="1"/>
+      <w:numFmt w:val="bullet"/>
+      <w:lvlText w:val=""/>
+      <w:lvlJc w:val="left"/>
+      <w:pPr>
+        <w:tabs>
+          <w:tab w:val="num" w:pos="1440"/>
+        </w:tabs>
+        <w:ind w:left="1440" w:hanging="360"/>
+      </w:pPr>
+      <w:rPr>
+        <w:rFonts w:ascii="Symbol" w:hAnsi="Symbol" w:hint="default"/>
+        <w:sz w:val="20"/>
+      </w:rPr>
+    </w:lvl>
+    <w:lvl w:ilvl="2" w:tentative="1">
+      <w:start w:val="1"/>
+      <w:numFmt w:val="bullet"/>
+      <w:lvlText w:val=""/>
+      <w:lvlJc w:val="left"/>
+      <w:pPr>
+        <w:tabs>
+          <w:tab w:val="num" w:pos="2160"/>
+        </w:tabs>
+        <w:ind w:left="2160" w:hanging="360"/>
+      </w:pPr>
+      <w:rPr>
+        <w:rFonts w:ascii="Symbol" w:hAnsi="Symbol" w:hint="default"/>
+        <w:sz w:val="20"/>
+      </w:rPr>
+    </w:lvl>
+    <w:lvl w:ilvl="3" w:tentative="1">
+      <w:start w:val="1"/>
+      <w:numFmt w:val="bullet"/>
+      <w:lvlText w:val=""/>
+      <w:lvlJc w:val="left"/>
+      <w:pPr>
+        <w:tabs>
+          <w:tab w:val="num" w:pos="2880"/>
+        </w:tabs>
+        <w:ind w:left="2880" w:hanging="360"/>
+      </w:pPr>
+      <w:rPr>
+        <w:rFonts w:ascii="Symbol" w:hAnsi="Symbol" w:hint="default"/>
+        <w:sz w:val="20"/>
+      </w:rPr>
+    </w:lvl>
+    <w:lvl w:ilvl="4" w:tentative="1">
+      <w:start w:val="1"/>
+      <w:numFmt w:val="bullet"/>
+      <w:lvlText w:val=""/>
+      <w:lvlJc w:val="left"/>
+      <w:pPr>
+        <w:tabs>
+          <w:tab w:val="num" w:pos="3600"/>
+        </w:tabs>
+        <w:ind w:left="3600" w:hanging="360"/>
+      </w:pPr>
+      <w:rPr>
+        <w:rFonts w:ascii="Symbol" w:hAnsi="Symbol" w:hint="default"/>
+        <w:sz w:val="20"/>
+      </w:rPr>
+    </w:lvl>
+    <w:lvl w:ilvl="5" w:tentative="1">
+      <w:start w:val="1"/>
+      <w:numFmt w:val="bullet"/>
+      <w:lvlText w:val=""/>
+      <w:lvlJc w:val="left"/>
+      <w:pPr>
+        <w:tabs>
+          <w:tab w:val="num" w:pos="4320"/>
+        </w:tabs>
+        <w:ind w:left="4320" w:hanging="360"/>
+      </w:pPr>
+      <w:rPr>
+        <w:rFonts w:ascii="Symbol" w:hAnsi="Symbol" w:hint="default"/>
+        <w:sz w:val="20"/>
+      </w:rPr>
+    </w:lvl>
+    <w:lvl w:ilvl="6" w:tentative="1">
+      <w:start w:val="1"/>
+      <w:numFmt w:val="bullet"/>
+      <w:lvlText w:val=""/>
+      <w:lvlJc w:val="left"/>
+      <w:pPr>
+        <w:tabs>
+          <w:tab w:val="num" w:pos="5040"/>
+        </w:tabs>
+        <w:ind w:left="5040" w:hanging="360"/>
+      </w:pPr>
+      <w:rPr>
+        <w:rFonts w:ascii="Symbol" w:hAnsi="Symbol" w:hint="default"/>
+        <w:sz w:val="20"/>
+      </w:rPr>
+    </w:lvl>
+    <w:lvl w:ilvl="7" w:tentative="1">
+      <w:start w:val="1"/>
+      <w:numFmt w:val="bullet"/>
+      <w:lvlText w:val=""/>
+      <w:lvlJc w:val="left"/>
+      <w:pPr>
+        <w:tabs>
+          <w:tab w:val="num" w:pos="5760"/>
+        </w:tabs>
+        <w:ind w:left="5760" w:hanging="360"/>
+      </w:pPr>
+      <w:rPr>
+        <w:rFonts w:ascii="Symbol" w:hAnsi="Symbol" w:hint="default"/>
+        <w:sz w:val="20"/>
+      </w:rPr>
+    </w:lvl>
+    <w:lvl w:ilvl="8" w:tentative="1">
+      <w:start w:val="1"/>
+      <w:numFmt w:val="bullet"/>
+      <w:lvlText w:val=""/>
+      <w:lvlJc w:val="left"/>
+      <w:pPr>
+        <w:tabs>
+          <w:tab w:val="num" w:pos="6480"/>
+        </w:tabs>
+        <w:ind w:left="6480" w:hanging="360"/>
+      </w:pPr>
+      <w:rPr>
+        <w:rFonts w:ascii="Symbol" w:hAnsi="Symbol" w:hint="default"/>
+        <w:sz w:val="20"/>
+      </w:rPr>
+    </w:lvl>
+  </w:abstractNum>
+  <w:abstractNum w:abstractNumId="3" w15:restartNumberingAfterBreak="0">
+    <w:nsid w:val="3E5D40EC"/>
+    <w:multiLevelType w:val="multilevel"/>
+    <w:tmpl w:val="AD9853C4"/>
+    <w:lvl w:ilvl="0">
+      <w:start w:val="1"/>
+      <w:numFmt w:val="decimal"/>
+      <w:lvlText w:val="%1."/>
+      <w:lvlJc w:val="left"/>
+      <w:pPr>
+        <w:tabs>
+          <w:tab w:val="num" w:pos="720"/>
+        </w:tabs>
+        <w:ind w:left="720" w:hanging="360"/>
+      </w:pPr>
+    </w:lvl>
+    <w:lvl w:ilvl="1" w:tentative="1">
+      <w:start w:val="1"/>
+      <w:numFmt w:val="decimal"/>
+      <w:lvlText w:val="%2."/>
+      <w:lvlJc w:val="left"/>
+      <w:pPr>
+        <w:tabs>
+          <w:tab w:val="num" w:pos="1440"/>
+        </w:tabs>
+        <w:ind w:left="1440" w:hanging="360"/>
+      </w:pPr>
+    </w:lvl>
+    <w:lvl w:ilvl="2" w:tentative="1">
+      <w:start w:val="1"/>
+      <w:numFmt w:val="decimal"/>
+      <w:lvlText w:val="%3."/>
+      <w:lvlJc w:val="left"/>
+      <w:pPr>
+        <w:tabs>
+          <w:tab w:val="num" w:pos="2160"/>
+        </w:tabs>
+        <w:ind w:left="2160" w:hanging="360"/>
+      </w:pPr>
+    </w:lvl>
+    <w:lvl w:ilvl="3" w:tentative="1">
+      <w:start w:val="1"/>
+      <w:numFmt w:val="decimal"/>
+      <w:lvlText w:val="%4."/>
+      <w:lvlJc w:val="left"/>
+      <w:pPr>
+        <w:tabs>
+          <w:tab w:val="num" w:pos="2880"/>
+        </w:tabs>
+        <w:ind w:left="2880" w:hanging="360"/>
+      </w:pPr>
+    </w:lvl>
+    <w:lvl w:ilvl="4" w:tentative="1">
+      <w:start w:val="1"/>
+      <w:numFmt w:val="decimal"/>
+      <w:lvlText w:val="%5."/>
+      <w:lvlJc w:val="left"/>
+      <w:pPr>
+        <w:tabs>
+          <w:tab w:val="num" w:pos="3600"/>
+        </w:tabs>
+        <w:ind w:left="3600" w:hanging="360"/>
+      </w:pPr>
+    </w:lvl>
+    <w:lvl w:ilvl="5" w:tentative="1">
+      <w:start w:val="1"/>
+      <w:numFmt w:val="decimal"/>
+      <w:lvlText w:val="%6."/>
+      <w:lvlJc w:val="left"/>
+      <w:pPr>
+        <w:tabs>
+          <w:tab w:val="num" w:pos="4320"/>
+        </w:tabs>
+        <w:ind w:left="4320" w:hanging="360"/>
+      </w:pPr>
+    </w:lvl>
+    <w:lvl w:ilvl="6" w:tentative="1">
+      <w:start w:val="1"/>
+      <w:numFmt w:val="decimal"/>
+      <w:lvlText w:val="%7."/>
+      <w:lvlJc w:val="left"/>
+      <w:pPr>
+        <w:tabs>
+          <w:tab w:val="num" w:pos="5040"/>
+        </w:tabs>
+        <w:ind w:left="5040" w:hanging="360"/>
+      </w:pPr>
+    </w:lvl>
+    <w:lvl w:ilvl="7" w:tentative="1">
+      <w:start w:val="1"/>
+      <w:numFmt w:val="decimal"/>
+      <w:lvlText w:val="%8."/>
+      <w:lvlJc w:val="left"/>
+      <w:pPr>
+        <w:tabs>
+          <w:tab w:val="num" w:pos="5760"/>
+        </w:tabs>
+        <w:ind w:left="5760" w:hanging="360"/>
+      </w:pPr>
+    </w:lvl>
+    <w:lvl w:ilvl="8" w:tentative="1">
+      <w:start w:val="1"/>
+      <w:numFmt w:val="decimal"/>
+      <w:lvlText w:val="%9."/>
+      <w:lvlJc w:val="left"/>
+      <w:pPr>
+        <w:tabs>
+          <w:tab w:val="num" w:pos="6480"/>
+        </w:tabs>
+        <w:ind w:left="6480" w:hanging="360"/>
+      </w:pPr>
+    </w:lvl>
+  </w:abstractNum>
+  <w:abstractNum w:abstractNumId="4" w15:restartNumberingAfterBreak="0">
+    <w:nsid w:val="43A436E9"/>
+    <w:multiLevelType w:val="multilevel"/>
+    <w:tmpl w:val="A79A5822"/>
+    <w:lvl w:ilvl="0">
+      <w:start w:val="1"/>
+      <w:numFmt w:val="decimal"/>
+      <w:lvlText w:val="%1."/>
+      <w:lvlJc w:val="left"/>
+      <w:pPr>
+        <w:tabs>
+          <w:tab w:val="num" w:pos="720"/>
+        </w:tabs>
+        <w:ind w:left="720" w:hanging="360"/>
+      </w:pPr>
+    </w:lvl>
+    <w:lvl w:ilvl="1">
+      <w:start w:val="1"/>
+      <w:numFmt w:val="bullet"/>
+      <w:lvlText w:val=""/>
+      <w:lvlJc w:val="left"/>
+      <w:pPr>
+        <w:tabs>
+          <w:tab w:val="num" w:pos="1440"/>
+        </w:tabs>
+        <w:ind w:left="1440" w:hanging="360"/>
+      </w:pPr>
+      <w:rPr>
+        <w:rFonts w:ascii="Symbol" w:hAnsi="Symbol" w:hint="default"/>
+        <w:sz w:val="20"/>
+      </w:rPr>
+    </w:lvl>
+    <w:lvl w:ilvl="2" w:tentative="1">
+      <w:start w:val="1"/>
+      <w:numFmt w:val="decimal"/>
+      <w:lvlText w:val="%3."/>
+      <w:lvlJc w:val="left"/>
+      <w:pPr>
+        <w:tabs>
+          <w:tab w:val="num" w:pos="2160"/>
+        </w:tabs>
+        <w:ind w:left="2160" w:hanging="360"/>
+      </w:pPr>
+    </w:lvl>
+    <w:lvl w:ilvl="3" w:tentative="1">
+      <w:start w:val="1"/>
+      <w:numFmt w:val="decimal"/>
+      <w:lvlText w:val="%4."/>
+      <w:lvlJc w:val="left"/>
+      <w:pPr>
+        <w:tabs>
+          <w:tab w:val="num" w:pos="2880"/>
+        </w:tabs>
+        <w:ind w:left="2880" w:hanging="360"/>
+      </w:pPr>
+    </w:lvl>
+    <w:lvl w:ilvl="4" w:tentative="1">
+      <w:start w:val="1"/>
+      <w:numFmt w:val="decimal"/>
+      <w:lvlText w:val="%5."/>
+      <w:lvlJc w:val="left"/>
+      <w:pPr>
+        <w:tabs>
+          <w:tab w:val="num" w:pos="3600"/>
+        </w:tabs>
+        <w:ind w:left="3600" w:hanging="360"/>
+      </w:pPr>
+    </w:lvl>
+    <w:lvl w:ilvl="5" w:tentative="1">
+      <w:start w:val="1"/>
+      <w:numFmt w:val="decimal"/>
+      <w:lvlText w:val="%6."/>
+      <w:lvlJc w:val="left"/>
+      <w:pPr>
+        <w:tabs>
+          <w:tab w:val="num" w:pos="4320"/>
+        </w:tabs>
+        <w:ind w:left="4320" w:hanging="360"/>
+      </w:pPr>
+    </w:lvl>
+    <w:lvl w:ilvl="6" w:tentative="1">
+      <w:start w:val="1"/>
+      <w:numFmt w:val="decimal"/>
+      <w:lvlText w:val="%7."/>
+      <w:lvlJc w:val="left"/>
+      <w:pPr>
+        <w:tabs>
+          <w:tab w:val="num" w:pos="5040"/>
+        </w:tabs>
+        <w:ind w:left="5040" w:hanging="360"/>
+      </w:pPr>
+    </w:lvl>
+    <w:lvl w:ilvl="7" w:tentative="1">
+      <w:start w:val="1"/>
+      <w:numFmt w:val="decimal"/>
+      <w:lvlText w:val="%8."/>
+      <w:lvlJc w:val="left"/>
+      <w:pPr>
+        <w:tabs>
+          <w:tab w:val="num" w:pos="5760"/>
+        </w:tabs>
+        <w:ind w:left="5760" w:hanging="360"/>
+      </w:pPr>
+    </w:lvl>
+    <w:lvl w:ilvl="8" w:tentative="1">
+      <w:start w:val="1"/>
+      <w:numFmt w:val="decimal"/>
+      <w:lvlText w:val="%9."/>
+      <w:lvlJc w:val="left"/>
+      <w:pPr>
+        <w:tabs>
+          <w:tab w:val="num" w:pos="6480"/>
+        </w:tabs>
+        <w:ind w:left="6480" w:hanging="360"/>
+      </w:pPr>
+    </w:lvl>
+  </w:abstractNum>
+  <w:abstractNum w:abstractNumId="5" w15:restartNumberingAfterBreak="0">
     <w:nsid w:val="7B343D56"/>
     <w:multiLevelType w:val="multilevel"/>
     <w:tmpl w:val="A762E4EE"/>
@@ -416,7 +2321,22 @@
     </w:lvl>
   </w:abstractNum>
   <w:num w:numId="1">
+    <w:abstractNumId w:val="5"/>
+  </w:num>
+  <w:num w:numId="2">
+    <w:abstractNumId w:val="4"/>
+  </w:num>
+  <w:num w:numId="3">
+    <w:abstractNumId w:val="3"/>
+  </w:num>
+  <w:num w:numId="4">
+    <w:abstractNumId w:val="2"/>
+  </w:num>
+  <w:num w:numId="5">
     <w:abstractNumId w:val="0"/>
+  </w:num>
+  <w:num w:numId="6">
+    <w:abstractNumId w:val="1"/>
   </w:num>
 </w:numbering>
 </file>

</xml_diff>